<commit_message>
record stop whith esc
</commit_message>
<xml_diff>
--- a/report/report_from_session1.docx
+++ b/report/report_from_session1.docx
@@ -15,7 +15,7 @@
         <w:pStyle w:val="Heading1"/>
       </w:pPr>
       <w:r>
-        <w:t xml:space="preserve">         Session time= 88.49232840538025 sec</w:t>
+        <w:t xml:space="preserve">         Session time= 63.924012660980225 sec</w:t>
       </w:r>
     </w:p>
     <w:p>
@@ -23,7 +23,7 @@
         <w:pStyle w:val="Heading1"/>
       </w:pPr>
       <w:r>
-        <w:t xml:space="preserve">         Time puse =39.24636745452881 sec</w:t>
+        <w:t xml:space="preserve">         Time puse =1652578101.8013391 sec</w:t>
       </w:r>
     </w:p>
     <w:p>
@@ -31,7 +31,7 @@
         <w:pStyle w:val="Heading1"/>
       </w:pPr>
       <w:r>
-        <w:t xml:space="preserve">         Eye contact =55 %</w:t>
+        <w:t xml:space="preserve">         Eye contact =-2585222625 %</w:t>
       </w:r>
     </w:p>
     <w:p>
@@ -39,7 +39,7 @@
         <w:pStyle w:val="Heading1"/>
       </w:pPr>
       <w:r>
-        <w:t xml:space="preserve">         Total blinks =  1</w:t>
+        <w:t xml:space="preserve">         Total blinks =  0</w:t>
       </w:r>
     </w:p>
     <w:p>

</xml_diff>